<commit_message>
Checked the process by normalyzing the permanance values.
</commit_message>
<xml_diff>
--- a/source/Documentation (Implement the Spatial Pooler SDR Reconstruction)/Information Technology Course SE 2023_2024.docx
+++ b/source/Documentation (Implement the Spatial Pooler SDR Reconstruction)/Information Technology Course SE 2023_2024.docx
@@ -311,6 +311,7 @@
                 <w:szCs w:val="20"/>
               </w:rPr>
             </w:pPr>
+            <w:proofErr w:type="spellStart"/>
             <w:r>
               <w:rPr>
                 <w:rFonts w:asciiTheme="majorBidi" w:hAnsiTheme="majorBidi" w:cstheme="majorBidi"/>
@@ -318,7 +319,17 @@
                 <w:sz w:val="20"/>
                 <w:szCs w:val="20"/>
               </w:rPr>
-              <w:t>musab.chishti@ stud.fra-das.de</w:t>
+              <w:t>musab.chishti</w:t>
+            </w:r>
+            <w:proofErr w:type="spellEnd"/>
+            <w:r>
+              <w:rPr>
+                <w:rFonts w:asciiTheme="majorBidi" w:hAnsiTheme="majorBidi" w:cstheme="majorBidi"/>
+                <w:color w:val="4472C4" w:themeColor="accent1"/>
+                <w:sz w:val="20"/>
+                <w:szCs w:val="20"/>
+              </w:rPr>
+              <w:t>@ stud.fra-das.de</w:t>
             </w:r>
           </w:p>
         </w:tc>
@@ -480,8 +491,20 @@
                 <w:sz w:val="20"/>
                 <w:szCs w:val="20"/>
               </w:rPr>
-              <w:t>Adeleh Behboodi</w:t>
+              <w:t xml:space="preserve">Adeleh </w:t>
             </w:r>
+            <w:proofErr w:type="spellStart"/>
+            <w:r>
+              <w:rPr>
+                <w:rFonts w:asciiTheme="majorBidi" w:hAnsiTheme="majorBidi" w:cstheme="majorBidi"/>
+                <w:b/>
+                <w:bCs/>
+                <w:sz w:val="20"/>
+                <w:szCs w:val="20"/>
+              </w:rPr>
+              <w:t>Behboodi</w:t>
+            </w:r>
+            <w:proofErr w:type="spellEnd"/>
           </w:p>
           <w:p>
             <w:pPr>
@@ -610,26 +633,19 @@
           <w:sz w:val="20"/>
           <w:szCs w:val="20"/>
         </w:rPr>
-        <w:t>This project explores the application of the Neocortex API for processing both scalar data and images. Our approach involves utilizing a scalar encoder for numerical inputs and an image binarizer for image inputs. The outputs from these encoders are used to generate bitmaps, representing encoded representations of the input data. Subsequently, the encoded data is fed into a spatial pooler to capture spatial patterns and correlations.</w:t>
-      </w:r>
-      <w:r>
-        <w:rPr>
-          <w:rFonts w:asciiTheme="majorBidi" w:hAnsiTheme="majorBidi" w:cstheme="majorBidi"/>
-          <w:i/>
-          <w:iCs/>
-          <w:sz w:val="20"/>
-          <w:szCs w:val="20"/>
-        </w:rPr>
-        <w:t xml:space="preserve"> We employ a reconstruct method to generate a reconstructed representation of the encoded data. The reconstructed output is then thresholded to generate another bitmap. Through these steps, you'll systematically analyze and assess the fidelity of the reconstruction process</w:t>
-      </w:r>
-      <w:r>
-        <w:rPr>
-          <w:rFonts w:asciiTheme="majorBidi" w:hAnsiTheme="majorBidi" w:cstheme="majorBidi"/>
-          <w:sz w:val="20"/>
-          <w:szCs w:val="20"/>
-        </w:rPr>
-        <w:t>.</w:t>
-      </w:r>
+        <w:t>Hierarchical Temporal Memory (HTM) is a machine learning framework inspired by the structure and functionality of the neocortex. Within HTM, the Spatial Pooler is a crucial component responsible for creating sparse distributed representations (SDRs) of input data. However, reconstructing original input values from these SDRs has been a challenge. This paper presents a method called "Reconstructor" aimed at accurately reconstructing input values from their corresponding SDRs within HTM systems. The Reconstructor utilizes the permanence values generated by the Spatial Pooler to reverse the process of encoding, thereby enabling the reconstruction of original input values. Through extensive experimentation and evaluation, we demonstrate the effectiveness and efficiency of the proposed Reconstructor method in accurately reconstructing input values within HTM systems. This work contributes to the advancement of HTM technology by providing a reliable means of reconstructing input data from sparse distributed representations, opening avenues for enhanced data processing and pattern recognition tasks.</w:t>
+      </w:r>
+    </w:p>
+    <w:p>
+      <w:pPr>
+        <w:spacing w:after="0" w:line="240" w:lineRule="auto"/>
+        <w:jc w:val="both"/>
+        <w:rPr>
+          <w:rFonts w:asciiTheme="majorBidi" w:hAnsiTheme="majorBidi" w:cstheme="majorBidi"/>
+          <w:sz w:val="20"/>
+          <w:szCs w:val="20"/>
+        </w:rPr>
+      </w:pPr>
     </w:p>
     <w:p>
       <w:pPr>
@@ -730,15 +746,25 @@
           <w:sz w:val="20"/>
           <w:szCs w:val="20"/>
         </w:rPr>
-        <w:t xml:space="preserve">In this project, we leverage the Neocortex API to harness the power of HTM in processing both scalar data and images. The workflow involves transforming input data, whether in the form of integers or images, into encoded representations using specialized encoders such as the scalar encoder and image binarizer. These encoded representations are then subjected to further processing through a spatial pooler, </w:t>
-      </w:r>
-      <w:r>
-        <w:rPr>
-          <w:rFonts w:asciiTheme="majorBidi" w:hAnsiTheme="majorBidi" w:cstheme="majorBidi"/>
-          <w:sz w:val="20"/>
-          <w:szCs w:val="20"/>
-        </w:rPr>
-        <w:t>which simulates the aggregation of dendritic signals to capture spatial patterns and correlations within the data.</w:t>
+        <w:t xml:space="preserve">In this project, we leverage the Neocortex API to harness the power of HTM in processing both scalar data and images. The workflow involves transforming input data, whether in the form of integers or images, into encoded representations using specialized encoders such as the scalar encoder and image </w:t>
+      </w:r>
+      <w:proofErr w:type="spellStart"/>
+      <w:r>
+        <w:rPr>
+          <w:rFonts w:asciiTheme="majorBidi" w:hAnsiTheme="majorBidi" w:cstheme="majorBidi"/>
+          <w:sz w:val="20"/>
+          <w:szCs w:val="20"/>
+        </w:rPr>
+        <w:t>binarizer</w:t>
+      </w:r>
+      <w:proofErr w:type="spellEnd"/>
+      <w:r>
+        <w:rPr>
+          <w:rFonts w:asciiTheme="majorBidi" w:hAnsiTheme="majorBidi" w:cstheme="majorBidi"/>
+          <w:sz w:val="20"/>
+          <w:szCs w:val="20"/>
+        </w:rPr>
+        <w:t>. These encoded representations are then subjected to further processing through a spatial pooler, which simulates the aggregation of dendritic signals to capture spatial patterns and correlations within the data.</w:t>
       </w:r>
     </w:p>
     <w:p>
@@ -884,16 +910,7 @@
             <w:sz w:val="20"/>
             <w:szCs w:val="20"/>
           </w:rPr>
-          <w:t>[1</w:t>
-        </w:r>
-        <w:r>
-          <w:rPr>
-            <w:rStyle w:val="Hyperlink"/>
-            <w:rFonts w:asciiTheme="majorBidi" w:hAnsiTheme="majorBidi" w:cstheme="majorBidi"/>
-            <w:sz w:val="20"/>
-            <w:szCs w:val="20"/>
-          </w:rPr>
-          <w:t>]</w:t>
+          <w:t>[1]</w:t>
         </w:r>
       </w:hyperlink>
       <w:r>
@@ -971,7 +988,16 @@
           <w:sz w:val="20"/>
           <w:szCs w:val="20"/>
         </w:rPr>
-        <w:t xml:space="preserve">Sparse Distributed representations (SDRs) of input patterns are used in HTM's language. With a set amount of active bits, it produces SDRs internally. These bits have semantic value. As a result, two inputs with equivalent semantic meaning must have equal active bit representation in SDR, which plays an important role in HTM learning. </w:t>
+        <w:t xml:space="preserve">Sparse Distributed representations (SDRs) of input patterns are used in HTM's language. With a set amount of active bits, it produces SDRs internally. These bits have semantic value. As a result, two inputs with equivalent </w:t>
+      </w:r>
+      <w:r>
+        <w:rPr>
+          <w:rFonts w:asciiTheme="majorBidi" w:hAnsiTheme="majorBidi" w:cstheme="majorBidi"/>
+          <w:sz w:val="20"/>
+          <w:szCs w:val="20"/>
+        </w:rPr>
+        <w:lastRenderedPageBreak/>
+        <w:t xml:space="preserve">semantic meaning must have equal active bit representation in SDR, which plays an important role in HTM learning. </w:t>
       </w:r>
       <w:r>
         <w:rPr>
@@ -987,16 +1013,7 @@
           <w:sz w:val="20"/>
           <w:szCs w:val="20"/>
         </w:rPr>
-        <w:t xml:space="preserve"> Temporal Memory (HTM) technique is based on the concept of SDRs, which are high-dimensional binary vectors with only a small fraction of the bits set to 1. SDRs are a natural way for the brain to represent patterns because they allow for the efficient storage and processing of large </w:t>
-      </w:r>
-      <w:r>
-        <w:rPr>
-          <w:rFonts w:asciiTheme="majorBidi" w:hAnsiTheme="majorBidi" w:cstheme="majorBidi"/>
-          <w:sz w:val="20"/>
-          <w:szCs w:val="20"/>
-        </w:rPr>
-        <w:lastRenderedPageBreak/>
-        <w:t>amounts of information. The encoding process is similar to the operations of human and other animal sensory organs. The cochlea, for example, is a specialized mechanism that translates the frequencies and amplitudes of external sounds into a sparse set of activated neurons. The underlying mechanism for this process (Fig. 1) consists of a row of inner hair cells that are responsive to different frequencies. When a specific frequency of sound is heard, the hair cells excite neurons, which send the signal to the brain. The set of neurons that are stimulated in this manner form the Sparse Distributed Representation of the sound. An encoder in an HTM system initially turns a data source into an SDR.</w:t>
+        <w:t xml:space="preserve"> Temporal Memory (HTM) technique is based on the concept of SDRs, which are high-dimensional binary vectors with only a small fraction of the bits set to 1. SDRs are a natural way for the brain to represent patterns because they allow for the efficient storage and processing of large amounts of information. The encoding process is similar to the operations of human and other animal sensory organs. The cochlea, for example, is a specialized mechanism that translates the frequencies and amplitudes of external sounds into a sparse set of activated neurons. The underlying mechanism for this process (Fig. 1) consists of a row of inner hair cells that are responsive to different frequencies. When a specific frequency of sound is heard, the hair cells excite neurons, which send the signal to the brain. The set of neurons that are stimulated in this manner form the Sparse Distributed Representation of the sound. An encoder in an HTM system initially turns a data source into an SDR.</w:t>
       </w:r>
       <w:r>
         <w:rPr>
@@ -1302,7 +1319,25 @@
           <w:sz w:val="20"/>
           <w:szCs w:val="20"/>
         </w:rPr>
-        <w:t>Image Binarization: Image inputs undergo binarization using an image binarizer, resulting in a binary representation of pixel intensities suitable for further processing.</w:t>
+        <w:t xml:space="preserve">Image Binarization: Image inputs undergo binarization using an image </w:t>
+      </w:r>
+      <w:proofErr w:type="spellStart"/>
+      <w:r>
+        <w:rPr>
+          <w:rFonts w:asciiTheme="majorBidi" w:hAnsiTheme="majorBidi" w:cstheme="majorBidi"/>
+          <w:sz w:val="20"/>
+          <w:szCs w:val="20"/>
+        </w:rPr>
+        <w:t>binarizer</w:t>
+      </w:r>
+      <w:proofErr w:type="spellEnd"/>
+      <w:r>
+        <w:rPr>
+          <w:rFonts w:asciiTheme="majorBidi" w:hAnsiTheme="majorBidi" w:cstheme="majorBidi"/>
+          <w:sz w:val="20"/>
+          <w:szCs w:val="20"/>
+        </w:rPr>
+        <w:t>, resulting in a binary representation of pixel intensities suitable for further processing.</w:t>
       </w:r>
     </w:p>
     <w:p>
@@ -1473,7 +1508,25 @@
           <w:sz w:val="20"/>
           <w:szCs w:val="20"/>
         </w:rPr>
-        <w:t>The reconstructed outputs are thresholded to generate binary representations, which are then used to create bitmaps.</w:t>
+        <w:t xml:space="preserve">The reconstructed outputs are </w:t>
+      </w:r>
+      <w:proofErr w:type="spellStart"/>
+      <w:r>
+        <w:rPr>
+          <w:rFonts w:asciiTheme="majorBidi" w:hAnsiTheme="majorBidi" w:cstheme="majorBidi"/>
+          <w:sz w:val="20"/>
+          <w:szCs w:val="20"/>
+        </w:rPr>
+        <w:t>thresholded</w:t>
+      </w:r>
+      <w:proofErr w:type="spellEnd"/>
+      <w:r>
+        <w:rPr>
+          <w:rFonts w:asciiTheme="majorBidi" w:hAnsiTheme="majorBidi" w:cstheme="majorBidi"/>
+          <w:sz w:val="20"/>
+          <w:szCs w:val="20"/>
+        </w:rPr>
+        <w:t xml:space="preserve"> to generate binary representations, which are then used to create bitmaps.</w:t>
       </w:r>
     </w:p>
     <w:p>
@@ -1696,7 +1749,7 @@
           <w:sz w:val="20"/>
           <w:szCs w:val="20"/>
         </w:rPr>
-        <w:t xml:space="preserve">Scalar Encoder is a type of encoding method used in Hierarchical Temporal Memory (HTM) systems. It is designed to convert a continuous input value into a binary representation that can be easily processed by the HTM. The scalar encoder without buckets works by dividing the input range into a set of equally spaced intervals or "steps". Each interval is represented by a binary value, with a 1 indicating that the input value falls within that interval and a 0 indicating that it does not. The number of steps or intervals used to encode the input value can be adjusted based on the desired level of granularity. A higher number of steps will result in a more fine-grained representation, while a lower number of steps will result in a more coarse-grained representation. </w:t>
+        <w:t xml:space="preserve">Scalar Encoder is a type of encoding method used in Hierarchical Temporal Memory (HTM) systems. It is designed to convert a continuous input value into a binary representation that can be easily processed by the HTM. The scalar encoder works by dividing the input range into a set of equally spaced intervals or "steps". Each interval is represented by a binary value, with a 1 indicating that the input value falls within that interval and a 0 indicating that it does not. The number of steps or intervals used to encode the input value can be adjusted based on the desired level of granularity. A higher number of steps will result in a more fine-grained representation, while a lower number of steps will result in a more coarse-grained representation. </w:t>
       </w:r>
       <w:r>
         <w:rPr>
@@ -1712,32 +1765,23 @@
           <w:sz w:val="20"/>
           <w:szCs w:val="20"/>
         </w:rPr>
-        <w:t xml:space="preserve">Scalar Encoder without buckets is useful for encoding continuous scalar values such as temperature, pressure, or speed into binary representations that can be processed by the HTM. It is a simple and efficient way to transform real-world data into a format that can be analyzed by the HTM. However, it does not consider the distribution of the input values and may not work well in situations where the input values are heavily skewed or non-uniform. It is the reason we </w:t>
-      </w:r>
-      <w:r>
-        <w:rPr>
-          <w:rFonts w:asciiTheme="majorBidi" w:hAnsiTheme="majorBidi" w:cstheme="majorBidi"/>
-          <w:sz w:val="20"/>
-          <w:szCs w:val="20"/>
-        </w:rPr>
-        <w:t>introduced</w:t>
-      </w:r>
-      <w:r>
-        <w:rPr>
-          <w:rFonts w:asciiTheme="majorBidi" w:hAnsiTheme="majorBidi" w:cstheme="majorBidi"/>
-          <w:sz w:val="20"/>
-          <w:szCs w:val="20"/>
-        </w:rPr>
-        <w:t xml:space="preserve"> the buckets in it. over that kind of </w:t>
-      </w:r>
-      <w:proofErr w:type="gramStart"/>
-      <w:r>
-        <w:rPr>
-          <w:rFonts w:asciiTheme="majorBidi" w:hAnsiTheme="majorBidi" w:cstheme="majorBidi"/>
-          <w:sz w:val="20"/>
-          <w:szCs w:val="20"/>
-        </w:rPr>
-        <w:t>situation.</w:t>
+        <w:t xml:space="preserve">Scalar Encoder is useful for encoding continuous scalar values such as temperature, pressure, or speed into binary representations that can be processed by the HTM. It is a simple and efficient way to transform real-world data into a format that can be analyzed by the </w:t>
+      </w:r>
+      <w:r>
+        <w:rPr>
+          <w:rFonts w:asciiTheme="majorBidi" w:hAnsiTheme="majorBidi" w:cstheme="majorBidi"/>
+          <w:sz w:val="20"/>
+          <w:szCs w:val="20"/>
+        </w:rPr>
+        <w:t>HTM</w:t>
+      </w:r>
+      <w:r>
+        <w:rPr>
+          <w:rFonts w:asciiTheme="majorBidi" w:hAnsiTheme="majorBidi" w:cstheme="majorBidi"/>
+          <w:sz w:val="20"/>
+          <w:szCs w:val="20"/>
+        </w:rPr>
+        <w:t xml:space="preserve">. </w:t>
       </w:r>
       <w:r>
         <w:rPr>
@@ -1747,55 +1791,17 @@
         </w:rPr>
         <w:t>[</w:t>
       </w:r>
-      <w:proofErr w:type="gramEnd"/>
-      <w:r>
-        <w:rPr>
-          <w:rFonts w:asciiTheme="majorBidi" w:hAnsiTheme="majorBidi" w:cstheme="majorBidi"/>
-          <w:sz w:val="20"/>
-          <w:szCs w:val="20"/>
-        </w:rPr>
-        <w:fldChar w:fldCharType="begin"/>
-      </w:r>
-      <w:r>
-        <w:rPr>
-          <w:rFonts w:asciiTheme="majorBidi" w:hAnsiTheme="majorBidi" w:cstheme="majorBidi"/>
-          <w:sz w:val="20"/>
-          <w:szCs w:val="20"/>
-        </w:rPr>
-        <w:instrText>HYPERLINK  \l "two"</w:instrText>
-      </w:r>
-      <w:r>
-        <w:rPr>
-          <w:rFonts w:asciiTheme="majorBidi" w:hAnsiTheme="majorBidi" w:cstheme="majorBidi"/>
-          <w:sz w:val="20"/>
-          <w:szCs w:val="20"/>
-        </w:rPr>
-      </w:r>
-      <w:r>
-        <w:rPr>
-          <w:rFonts w:asciiTheme="majorBidi" w:hAnsiTheme="majorBidi" w:cstheme="majorBidi"/>
-          <w:sz w:val="20"/>
-          <w:szCs w:val="20"/>
-        </w:rPr>
-        <w:fldChar w:fldCharType="separate"/>
-      </w:r>
-      <w:r>
-        <w:rPr>
-          <w:rStyle w:val="Hyperlink"/>
-          <w:rFonts w:asciiTheme="majorBidi" w:hAnsiTheme="majorBidi" w:cstheme="majorBidi"/>
-          <w:sz w:val="20"/>
-          <w:szCs w:val="20"/>
-        </w:rPr>
-        <w:t>2</w:t>
-      </w:r>
-      <w:r>
-        <w:rPr>
-          <w:rFonts w:asciiTheme="majorBidi" w:hAnsiTheme="majorBidi" w:cstheme="majorBidi"/>
-          <w:sz w:val="20"/>
-          <w:szCs w:val="20"/>
-        </w:rPr>
-        <w:fldChar w:fldCharType="end"/>
-      </w:r>
+      <w:hyperlink w:anchor="two" w:history="1">
+        <w:r>
+          <w:rPr>
+            <w:rStyle w:val="Hyperlink"/>
+            <w:rFonts w:asciiTheme="majorBidi" w:hAnsiTheme="majorBidi" w:cstheme="majorBidi"/>
+            <w:sz w:val="20"/>
+            <w:szCs w:val="20"/>
+          </w:rPr>
+          <w:t>2</w:t>
+        </w:r>
+      </w:hyperlink>
       <w:r>
         <w:rPr>
           <w:rFonts w:asciiTheme="majorBidi" w:hAnsiTheme="majorBidi" w:cstheme="majorBidi"/>
@@ -1834,8 +1840,20 @@
           <w:sz w:val="20"/>
           <w:szCs w:val="20"/>
         </w:rPr>
-        <w:t>Image Binarizer</w:t>
-      </w:r>
+        <w:t xml:space="preserve">Image </w:t>
+      </w:r>
+      <w:proofErr w:type="spellStart"/>
+      <w:r>
+        <w:rPr>
+          <w:rFonts w:asciiTheme="majorBidi" w:hAnsiTheme="majorBidi" w:cstheme="majorBidi"/>
+          <w:i/>
+          <w:iCs/>
+          <w:sz w:val="20"/>
+          <w:szCs w:val="20"/>
+        </w:rPr>
+        <w:t>Binarizer</w:t>
+      </w:r>
+      <w:proofErr w:type="spellEnd"/>
     </w:p>
     <w:p>
       <w:pPr>
@@ -1853,7 +1871,61 @@
           <w:sz w:val="20"/>
           <w:szCs w:val="20"/>
         </w:rPr>
-        <w:t xml:space="preserve">Images are preprocessed using an image binarizer module to convert pixel intensity values into binary representations. This preprocessing step is crucial for standardizing image inputs and ensuring compatibility with the subsequent processing stages. The image binarizer applies a thresholding technique to assign pixel values as either 0 or 1 based on their intensity levels, effectively binarizing the image data. By converting images into binary representations, the binarizer facilitates efficient processing within the spatial pooling stage, where spatial patterns and correlations are captured. The choice of thresholding technique and parameter settings within the image binarizer module may impact the quality of the binary representations and ultimately influence the </w:t>
+        <w:t xml:space="preserve">Images are preprocessed using an image </w:t>
+      </w:r>
+      <w:proofErr w:type="spellStart"/>
+      <w:r>
+        <w:rPr>
+          <w:rFonts w:asciiTheme="majorBidi" w:hAnsiTheme="majorBidi" w:cstheme="majorBidi"/>
+          <w:sz w:val="20"/>
+          <w:szCs w:val="20"/>
+        </w:rPr>
+        <w:t>binarizer</w:t>
+      </w:r>
+      <w:proofErr w:type="spellEnd"/>
+      <w:r>
+        <w:rPr>
+          <w:rFonts w:asciiTheme="majorBidi" w:hAnsiTheme="majorBidi" w:cstheme="majorBidi"/>
+          <w:sz w:val="20"/>
+          <w:szCs w:val="20"/>
+        </w:rPr>
+        <w:t xml:space="preserve"> module to convert pixel intensity values into binary representations. This preprocessing step is crucial for standardizing image inputs and ensuring compatibility with the subsequent processing stages. The image </w:t>
+      </w:r>
+      <w:proofErr w:type="spellStart"/>
+      <w:r>
+        <w:rPr>
+          <w:rFonts w:asciiTheme="majorBidi" w:hAnsiTheme="majorBidi" w:cstheme="majorBidi"/>
+          <w:sz w:val="20"/>
+          <w:szCs w:val="20"/>
+        </w:rPr>
+        <w:t>binarizer</w:t>
+      </w:r>
+      <w:proofErr w:type="spellEnd"/>
+      <w:r>
+        <w:rPr>
+          <w:rFonts w:asciiTheme="majorBidi" w:hAnsiTheme="majorBidi" w:cstheme="majorBidi"/>
+          <w:sz w:val="20"/>
+          <w:szCs w:val="20"/>
+        </w:rPr>
+        <w:t xml:space="preserve"> applies a thresholding technique to assign pixel values as either 0 or 1 based on their intensity levels, effectively binarizing the image data. By converting images into binary representations, the </w:t>
+      </w:r>
+      <w:proofErr w:type="spellStart"/>
+      <w:r>
+        <w:rPr>
+          <w:rFonts w:asciiTheme="majorBidi" w:hAnsiTheme="majorBidi" w:cstheme="majorBidi"/>
+          <w:sz w:val="20"/>
+          <w:szCs w:val="20"/>
+        </w:rPr>
+        <w:t>binarizer</w:t>
+      </w:r>
+      <w:proofErr w:type="spellEnd"/>
+      <w:r>
+        <w:rPr>
+          <w:rFonts w:asciiTheme="majorBidi" w:hAnsiTheme="majorBidi" w:cstheme="majorBidi"/>
+          <w:sz w:val="20"/>
+          <w:szCs w:val="20"/>
+        </w:rPr>
+        <w:t xml:space="preserve"> facilitates efficient processing within the spatial pooling stage, where spatial patterns and correlations are captured. </w:t>
       </w:r>
       <w:r>
         <w:rPr>
@@ -1862,7 +1934,25 @@
           <w:szCs w:val="20"/>
         </w:rPr>
         <w:lastRenderedPageBreak/>
-        <w:t>fidelity of the reconstruction process. Therefore, careful selection and optimization of binarization parameters are essential to ensure accurate encoding and reconstruction of image data.</w:t>
+        <w:t xml:space="preserve">The choice of thresholding technique and parameter settings within the image </w:t>
+      </w:r>
+      <w:proofErr w:type="spellStart"/>
+      <w:r>
+        <w:rPr>
+          <w:rFonts w:asciiTheme="majorBidi" w:hAnsiTheme="majorBidi" w:cstheme="majorBidi"/>
+          <w:sz w:val="20"/>
+          <w:szCs w:val="20"/>
+        </w:rPr>
+        <w:t>binarizer</w:t>
+      </w:r>
+      <w:proofErr w:type="spellEnd"/>
+      <w:r>
+        <w:rPr>
+          <w:rFonts w:asciiTheme="majorBidi" w:hAnsiTheme="majorBidi" w:cstheme="majorBidi"/>
+          <w:sz w:val="20"/>
+          <w:szCs w:val="20"/>
+        </w:rPr>
+        <w:t xml:space="preserve"> module may impact the quality of the binary representations and ultimately influence the fidelity of the reconstruction process. Therefore, careful selection and optimization of binarization parameters are essential to ensure accurate encoding and reconstruction of image data.</w:t>
       </w:r>
     </w:p>
     <w:p>
@@ -1910,6 +2000,7 @@
           <w:szCs w:val="20"/>
         </w:rPr>
       </w:pPr>
+      <w:proofErr w:type="spellStart"/>
       <w:r>
         <w:rPr>
           <w:rFonts w:asciiTheme="majorBidi" w:hAnsiTheme="majorBidi" w:cstheme="majorBidi"/>
@@ -1920,6 +2011,7 @@
         </w:rPr>
         <w:t>RunRustructuringExperiment</w:t>
       </w:r>
+      <w:proofErr w:type="spellEnd"/>
       <w:r>
         <w:rPr>
           <w:rFonts w:asciiTheme="majorBidi" w:hAnsiTheme="majorBidi" w:cstheme="majorBidi"/>
@@ -1971,7 +2063,25 @@
           <w:sz w:val="20"/>
           <w:szCs w:val="20"/>
         </w:rPr>
-        <w:t>similarity between the original encoded input and the thresholded values.</w:t>
+        <w:t xml:space="preserve">similarity between the original encoded input and the </w:t>
+      </w:r>
+      <w:proofErr w:type="spellStart"/>
+      <w:r>
+        <w:rPr>
+          <w:rFonts w:asciiTheme="majorBidi" w:hAnsiTheme="majorBidi" w:cstheme="majorBidi"/>
+          <w:sz w:val="20"/>
+          <w:szCs w:val="20"/>
+        </w:rPr>
+        <w:t>thresholded</w:t>
+      </w:r>
+      <w:proofErr w:type="spellEnd"/>
+      <w:r>
+        <w:rPr>
+          <w:rFonts w:asciiTheme="majorBidi" w:hAnsiTheme="majorBidi" w:cstheme="majorBidi"/>
+          <w:sz w:val="20"/>
+          <w:szCs w:val="20"/>
+        </w:rPr>
+        <w:t xml:space="preserve"> values.</w:t>
       </w:r>
     </w:p>
     <w:p>
@@ -2173,7 +2283,43 @@
           <w:sz w:val="20"/>
           <w:szCs w:val="20"/>
         </w:rPr>
-        <w:t>The encoded representation of the input value is passed through the spatial pooler (sp.Compute(inpSdr, false)) to compute active columns. The spatial pooler mimics the functionality of dendritic segments in aggregating input signals and capturing spatial patterns and correlations within the data.</w:t>
+        <w:t>The encoded representation of the input value is passed through the spatial pooler (</w:t>
+      </w:r>
+      <w:proofErr w:type="spellStart"/>
+      <w:r>
+        <w:rPr>
+          <w:rFonts w:asciiTheme="majorBidi" w:hAnsiTheme="majorBidi" w:cstheme="majorBidi"/>
+          <w:sz w:val="20"/>
+          <w:szCs w:val="20"/>
+        </w:rPr>
+        <w:t>sp.Compute</w:t>
+      </w:r>
+      <w:proofErr w:type="spellEnd"/>
+      <w:r>
+        <w:rPr>
+          <w:rFonts w:asciiTheme="majorBidi" w:hAnsiTheme="majorBidi" w:cstheme="majorBidi"/>
+          <w:sz w:val="20"/>
+          <w:szCs w:val="20"/>
+        </w:rPr>
+        <w:t>(</w:t>
+      </w:r>
+      <w:proofErr w:type="spellStart"/>
+      <w:r>
+        <w:rPr>
+          <w:rFonts w:asciiTheme="majorBidi" w:hAnsiTheme="majorBidi" w:cstheme="majorBidi"/>
+          <w:sz w:val="20"/>
+          <w:szCs w:val="20"/>
+        </w:rPr>
+        <w:t>inpSdr</w:t>
+      </w:r>
+      <w:proofErr w:type="spellEnd"/>
+      <w:r>
+        <w:rPr>
+          <w:rFonts w:asciiTheme="majorBidi" w:hAnsiTheme="majorBidi" w:cstheme="majorBidi"/>
+          <w:sz w:val="20"/>
+          <w:szCs w:val="20"/>
+        </w:rPr>
+        <w:t>, false)) to compute active columns. The spatial pooler mimics the functionality of dendritic segments in aggregating input signals and capturing spatial patterns and correlations within the data.</w:t>
       </w:r>
     </w:p>
     <w:p>
@@ -2217,7 +2363,43 @@
           <w:sz w:val="20"/>
           <w:szCs w:val="20"/>
         </w:rPr>
-        <w:t>Probabilities are reconstructed from the active columns using the spatial pooler (sp.Reconstruct(actCols)). This step aims to generate a representation that closely resembles the original input data by activating neurons based on learned spatial patterns.</w:t>
+        <w:t>Probabilities are reconstructed from the active columns using the spatial pooler (</w:t>
+      </w:r>
+      <w:proofErr w:type="spellStart"/>
+      <w:r>
+        <w:rPr>
+          <w:rFonts w:asciiTheme="majorBidi" w:hAnsiTheme="majorBidi" w:cstheme="majorBidi"/>
+          <w:sz w:val="20"/>
+          <w:szCs w:val="20"/>
+        </w:rPr>
+        <w:t>sp.Reconstruct</w:t>
+      </w:r>
+      <w:proofErr w:type="spellEnd"/>
+      <w:r>
+        <w:rPr>
+          <w:rFonts w:asciiTheme="majorBidi" w:hAnsiTheme="majorBidi" w:cstheme="majorBidi"/>
+          <w:sz w:val="20"/>
+          <w:szCs w:val="20"/>
+        </w:rPr>
+        <w:t>(</w:t>
+      </w:r>
+      <w:proofErr w:type="spellStart"/>
+      <w:r>
+        <w:rPr>
+          <w:rFonts w:asciiTheme="majorBidi" w:hAnsiTheme="majorBidi" w:cstheme="majorBidi"/>
+          <w:sz w:val="20"/>
+          <w:szCs w:val="20"/>
+        </w:rPr>
+        <w:t>actCols</w:t>
+      </w:r>
+      <w:proofErr w:type="spellEnd"/>
+      <w:r>
+        <w:rPr>
+          <w:rFonts w:asciiTheme="majorBidi" w:hAnsiTheme="majorBidi" w:cstheme="majorBidi"/>
+          <w:sz w:val="20"/>
+          <w:szCs w:val="20"/>
+        </w:rPr>
+        <w:t>)). This step aims to generate a representation that closely resembles the original input data by activating neurons based on learned spatial patterns.</w:t>
       </w:r>
     </w:p>
     <w:p>
@@ -2261,7 +2443,33 @@
           <w:sz w:val="20"/>
           <w:szCs w:val="20"/>
         </w:rPr>
-        <w:t>After reconstructing probabilities, the method collects the reconstructed values and applies thresholding. Thresholding involves comparing each reconstructed value to a predefined threshold and binarizing it accordingly. The method then calculates the similarity between the original encoded input and the thresholded values using a simple comparison operation. The similarity is expressed as a percentage and rounded to two decimal places.</w:t>
+        <w:t xml:space="preserve">After reconstructing probabilities, the method collects the reconstructed values and applies thresholding. Thresholding involves comparing each reconstructed value to a predefined threshold and binarizing it accordingly. The method then calculates the similarity between the original encoded input </w:t>
+      </w:r>
+      <w:r>
+        <w:rPr>
+          <w:rFonts w:asciiTheme="majorBidi" w:hAnsiTheme="majorBidi" w:cstheme="majorBidi"/>
+          <w:sz w:val="20"/>
+          <w:szCs w:val="20"/>
+        </w:rPr>
+        <w:t xml:space="preserve">and the </w:t>
+      </w:r>
+      <w:proofErr w:type="spellStart"/>
+      <w:r>
+        <w:rPr>
+          <w:rFonts w:asciiTheme="majorBidi" w:hAnsiTheme="majorBidi" w:cstheme="majorBidi"/>
+          <w:sz w:val="20"/>
+          <w:szCs w:val="20"/>
+        </w:rPr>
+        <w:t>thresholded</w:t>
+      </w:r>
+      <w:proofErr w:type="spellEnd"/>
+      <w:r>
+        <w:rPr>
+          <w:rFonts w:asciiTheme="majorBidi" w:hAnsiTheme="majorBidi" w:cstheme="majorBidi"/>
+          <w:sz w:val="20"/>
+          <w:szCs w:val="20"/>
+        </w:rPr>
+        <w:t xml:space="preserve"> values using a simple comparison operation. The similarity is expressed as a percentage and rounded to two decimal places.</w:t>
       </w:r>
     </w:p>
     <w:p>
@@ -2286,7 +2494,25 @@
           <w:sz w:val="20"/>
           <w:szCs w:val="20"/>
         </w:rPr>
-        <w:t>Drawing Bitmap of Thresholded Values</w:t>
+        <w:t xml:space="preserve">Drawing Bitmap of </w:t>
+      </w:r>
+      <w:proofErr w:type="spellStart"/>
+      <w:r>
+        <w:rPr>
+          <w:rFonts w:asciiTheme="majorBidi" w:hAnsiTheme="majorBidi" w:cstheme="majorBidi"/>
+          <w:sz w:val="20"/>
+          <w:szCs w:val="20"/>
+        </w:rPr>
+        <w:t>Thresholded</w:t>
+      </w:r>
+      <w:proofErr w:type="spellEnd"/>
+      <w:r>
+        <w:rPr>
+          <w:rFonts w:asciiTheme="majorBidi" w:hAnsiTheme="majorBidi" w:cstheme="majorBidi"/>
+          <w:sz w:val="20"/>
+          <w:szCs w:val="20"/>
+        </w:rPr>
+        <w:t xml:space="preserve"> Values</w:t>
       </w:r>
     </w:p>
     <w:p>
@@ -2305,7 +2531,87 @@
           <w:sz w:val="20"/>
           <w:szCs w:val="20"/>
         </w:rPr>
-        <w:t>The thresholded values are converted into a two-dimensional array, which is then used to draw a bitmap image representing the thresholded values. Additionally, the similarity percentage is included as text in the bitmap image for visualization. The bitmap image is saved in the directory with a filename indicating the input value and the calculated similarity.</w:t>
+        <w:t xml:space="preserve">The </w:t>
+      </w:r>
+      <w:proofErr w:type="spellStart"/>
+      <w:r>
+        <w:rPr>
+          <w:rFonts w:asciiTheme="majorBidi" w:hAnsiTheme="majorBidi" w:cstheme="majorBidi"/>
+          <w:sz w:val="20"/>
+          <w:szCs w:val="20"/>
+        </w:rPr>
+        <w:t>thresholded</w:t>
+      </w:r>
+      <w:proofErr w:type="spellEnd"/>
+      <w:r>
+        <w:rPr>
+          <w:rFonts w:asciiTheme="majorBidi" w:hAnsiTheme="majorBidi" w:cstheme="majorBidi"/>
+          <w:sz w:val="20"/>
+          <w:szCs w:val="20"/>
+        </w:rPr>
+        <w:t xml:space="preserve"> values are converted into a two-dimensional array, which is then used to draw a bitmap image representing the </w:t>
+      </w:r>
+      <w:proofErr w:type="spellStart"/>
+      <w:r>
+        <w:rPr>
+          <w:rFonts w:asciiTheme="majorBidi" w:hAnsiTheme="majorBidi" w:cstheme="majorBidi"/>
+          <w:sz w:val="20"/>
+          <w:szCs w:val="20"/>
+        </w:rPr>
+        <w:t>thresholded</w:t>
+      </w:r>
+      <w:proofErr w:type="spellEnd"/>
+      <w:r>
+        <w:rPr>
+          <w:rFonts w:asciiTheme="majorBidi" w:hAnsiTheme="majorBidi" w:cstheme="majorBidi"/>
+          <w:sz w:val="20"/>
+          <w:szCs w:val="20"/>
+        </w:rPr>
+        <w:t xml:space="preserve"> values. Additionally, the similarity percentage is included as text in the bitmap image for visualization. The bitmap image is saved in the directory with a filename</w:t>
+      </w:r>
+      <w:r>
+        <w:rPr>
+          <w:rFonts w:asciiTheme="majorBidi" w:hAnsiTheme="majorBidi" w:cstheme="majorBidi"/>
+          <w:sz w:val="20"/>
+          <w:szCs w:val="20"/>
+        </w:rPr>
+        <w:t xml:space="preserve"> given in the </w:t>
+      </w:r>
+      <w:proofErr w:type="spellStart"/>
+      <w:proofErr w:type="gramStart"/>
+      <w:r>
+        <w:rPr>
+          <w:rFonts w:asciiTheme="majorBidi" w:hAnsiTheme="majorBidi" w:cstheme="majorBidi"/>
+          <w:sz w:val="20"/>
+          <w:szCs w:val="20"/>
+        </w:rPr>
+        <w:t>Binarmethod</w:t>
+      </w:r>
+      <w:proofErr w:type="spellEnd"/>
+      <w:r>
+        <w:rPr>
+          <w:rFonts w:asciiTheme="majorBidi" w:hAnsiTheme="majorBidi" w:cstheme="majorBidi"/>
+          <w:sz w:val="20"/>
+          <w:szCs w:val="20"/>
+        </w:rPr>
+        <w:t>(</w:t>
+      </w:r>
+      <w:proofErr w:type="gramEnd"/>
+      <w:r>
+        <w:rPr>
+          <w:rFonts w:asciiTheme="majorBidi" w:hAnsiTheme="majorBidi" w:cstheme="majorBidi"/>
+          <w:sz w:val="20"/>
+          <w:szCs w:val="20"/>
+        </w:rPr>
+        <w:t>)</w:t>
+      </w:r>
+      <w:r>
+        <w:rPr>
+          <w:rFonts w:asciiTheme="majorBidi" w:hAnsiTheme="majorBidi" w:cstheme="majorBidi"/>
+          <w:sz w:val="20"/>
+          <w:szCs w:val="20"/>
+        </w:rPr>
+        <w:t xml:space="preserve"> indicating the input value and the calculated similarity.</w:t>
       </w:r>
     </w:p>
     <w:p>
@@ -2324,7 +2630,33 @@
           <w:sz w:val="20"/>
           <w:szCs w:val="20"/>
         </w:rPr>
-        <w:t>Overall, the RunRestructuringExperiment method encapsulates the workflow of encoding input values, performing spatial pooling, reconstructing probabilities, applying thresholding, and analyzing similarity, providing a comprehensive approach to evaluating the performance of the implemented algorithm.</w:t>
+        <w:t>Overall, the</w:t>
+      </w:r>
+      <w:r>
+        <w:rPr>
+          <w:rFonts w:asciiTheme="majorBidi" w:hAnsiTheme="majorBidi" w:cstheme="majorBidi"/>
+          <w:sz w:val="20"/>
+          <w:szCs w:val="20"/>
+        </w:rPr>
+        <w:t xml:space="preserve"> </w:t>
+      </w:r>
+      <w:proofErr w:type="spellStart"/>
+      <w:r>
+        <w:rPr>
+          <w:rFonts w:asciiTheme="majorBidi" w:hAnsiTheme="majorBidi" w:cstheme="majorBidi"/>
+          <w:sz w:val="20"/>
+          <w:szCs w:val="20"/>
+        </w:rPr>
+        <w:t>RunRestructuringExperiment</w:t>
+      </w:r>
+      <w:proofErr w:type="spellEnd"/>
+      <w:r>
+        <w:rPr>
+          <w:rFonts w:asciiTheme="majorBidi" w:hAnsiTheme="majorBidi" w:cstheme="majorBidi"/>
+          <w:sz w:val="20"/>
+          <w:szCs w:val="20"/>
+        </w:rPr>
+        <w:t xml:space="preserve"> method encapsulates the workflow of encoding input values, performing spatial pooling, reconstructing probabilities, applying thresholding, and analyzing similarity, providing a comprehensive approach to evaluating the performance of the implemented algorithm.</w:t>
       </w:r>
     </w:p>
     <w:p>
@@ -2344,6 +2676,7 @@
           <w:szCs w:val="20"/>
         </w:rPr>
       </w:pPr>
+      <w:proofErr w:type="spellStart"/>
       <w:r>
         <w:rPr>
           <w:rFonts w:asciiTheme="majorBidi" w:hAnsiTheme="majorBidi" w:cstheme="majorBidi"/>
@@ -2362,7 +2695,18 @@
           <w:sz w:val="20"/>
           <w:szCs w:val="20"/>
         </w:rPr>
-        <w:t>Image method for Image</w:t>
+        <w:t>Image</w:t>
+      </w:r>
+      <w:proofErr w:type="spellEnd"/>
+      <w:r>
+        <w:rPr>
+          <w:rFonts w:asciiTheme="majorBidi" w:hAnsiTheme="majorBidi" w:cstheme="majorBidi"/>
+          <w:i/>
+          <w:iCs/>
+          <w:sz w:val="20"/>
+          <w:szCs w:val="20"/>
+        </w:rPr>
+        <w:t xml:space="preserve"> method for Image</w:t>
       </w:r>
     </w:p>
     <w:p>
@@ -2381,7 +2725,25 @@
           <w:sz w:val="20"/>
           <w:szCs w:val="20"/>
         </w:rPr>
-        <w:t>This method, named RunRustructuringExperimentImage, conducts an experiment on restructuring images using a spatial pooler. Here's a breakdown of its functionality:</w:t>
+        <w:t xml:space="preserve">This method, named </w:t>
+      </w:r>
+      <w:proofErr w:type="spellStart"/>
+      <w:r>
+        <w:rPr>
+          <w:rFonts w:asciiTheme="majorBidi" w:hAnsiTheme="majorBidi" w:cstheme="majorBidi"/>
+          <w:sz w:val="20"/>
+          <w:szCs w:val="20"/>
+        </w:rPr>
+        <w:t>RunRustructuringExperimentImage</w:t>
+      </w:r>
+      <w:proofErr w:type="spellEnd"/>
+      <w:r>
+        <w:rPr>
+          <w:rFonts w:asciiTheme="majorBidi" w:hAnsiTheme="majorBidi" w:cstheme="majorBidi"/>
+          <w:sz w:val="20"/>
+          <w:szCs w:val="20"/>
+        </w:rPr>
+        <w:t>, conducts an experiment on restructuring images using a spatial pooler. Here's a breakdown of its functionality:</w:t>
       </w:r>
     </w:p>
     <w:p>
@@ -2484,7 +2846,25 @@
           <w:sz w:val="20"/>
           <w:szCs w:val="20"/>
         </w:rPr>
-        <w:t xml:space="preserve"> the BinarImage method to generate a binary array from the input image.</w:t>
+        <w:t xml:space="preserve"> the </w:t>
+      </w:r>
+      <w:proofErr w:type="spellStart"/>
+      <w:r>
+        <w:rPr>
+          <w:rFonts w:asciiTheme="majorBidi" w:hAnsiTheme="majorBidi" w:cstheme="majorBidi"/>
+          <w:sz w:val="20"/>
+          <w:szCs w:val="20"/>
+        </w:rPr>
+        <w:t>BinarImage</w:t>
+      </w:r>
+      <w:proofErr w:type="spellEnd"/>
+      <w:r>
+        <w:rPr>
+          <w:rFonts w:asciiTheme="majorBidi" w:hAnsiTheme="majorBidi" w:cstheme="majorBidi"/>
+          <w:sz w:val="20"/>
+          <w:szCs w:val="20"/>
+        </w:rPr>
+        <w:t xml:space="preserve"> method to generate a binary array from the input image.</w:t>
       </w:r>
     </w:p>
     <w:p>
@@ -2675,7 +3055,25 @@
           <w:sz w:val="20"/>
           <w:szCs w:val="20"/>
         </w:rPr>
-        <w:t xml:space="preserve"> values from the reconstructed probabilities, applies a threshold to segregate values between 0 and 1, and analyzes the similarity between the original and thresholded arrays. The similarity is calculated as the percentage of matching elements.</w:t>
+        <w:t xml:space="preserve"> values from the reconstructed probabilities, applies a threshold to segregate values between 0 and 1, and analyzes the similarity between the original and </w:t>
+      </w:r>
+      <w:proofErr w:type="spellStart"/>
+      <w:r>
+        <w:rPr>
+          <w:rFonts w:asciiTheme="majorBidi" w:hAnsiTheme="majorBidi" w:cstheme="majorBidi"/>
+          <w:sz w:val="20"/>
+          <w:szCs w:val="20"/>
+        </w:rPr>
+        <w:t>thresholded</w:t>
+      </w:r>
+      <w:proofErr w:type="spellEnd"/>
+      <w:r>
+        <w:rPr>
+          <w:rFonts w:asciiTheme="majorBidi" w:hAnsiTheme="majorBidi" w:cstheme="majorBidi"/>
+          <w:sz w:val="20"/>
+          <w:szCs w:val="20"/>
+        </w:rPr>
+        <w:t xml:space="preserve"> arrays. The similarity is calculated as the percentage of matching elements.</w:t>
       </w:r>
     </w:p>
     <w:p>
@@ -2719,7 +3117,34 @@
           <w:sz w:val="20"/>
           <w:szCs w:val="20"/>
         </w:rPr>
-        <w:t>Finally, the method converts the similarity percentage to a string for the output file name. It then creates a 2D array from the thresholded values, transposes it, and draws a bitmap of the output image. The output bitmap includes the similarity percentage as text and is saved in the output directory.</w:t>
+        <w:t xml:space="preserve">Finally, the method converts the similarity percentage to a string for the output file name. It then creates a 2D array from </w:t>
+      </w:r>
+      <w:r>
+        <w:rPr>
+          <w:rFonts w:asciiTheme="majorBidi" w:hAnsiTheme="majorBidi" w:cstheme="majorBidi"/>
+          <w:sz w:val="20"/>
+          <w:szCs w:val="20"/>
+        </w:rPr>
+        <w:lastRenderedPageBreak/>
+        <w:t xml:space="preserve">the </w:t>
+      </w:r>
+      <w:proofErr w:type="spellStart"/>
+      <w:r>
+        <w:rPr>
+          <w:rFonts w:asciiTheme="majorBidi" w:hAnsiTheme="majorBidi" w:cstheme="majorBidi"/>
+          <w:sz w:val="20"/>
+          <w:szCs w:val="20"/>
+        </w:rPr>
+        <w:t>thresholded</w:t>
+      </w:r>
+      <w:proofErr w:type="spellEnd"/>
+      <w:r>
+        <w:rPr>
+          <w:rFonts w:asciiTheme="majorBidi" w:hAnsiTheme="majorBidi" w:cstheme="majorBidi"/>
+          <w:sz w:val="20"/>
+          <w:szCs w:val="20"/>
+        </w:rPr>
+        <w:t xml:space="preserve"> values, transposes it, and draws a bitmap of the output image. The output bitmap includes the similarity percentage as text and is saved in the output directory.</w:t>
       </w:r>
     </w:p>
     <w:p>
@@ -2738,7 +3163,6 @@
           <w:sz w:val="20"/>
           <w:szCs w:val="20"/>
         </w:rPr>
-        <w:lastRenderedPageBreak/>
         <w:t>Overall, this method encapsulates the workflow of restructuring images using a spatial pooler, including input preprocessing, computation of active columns, reconstruction of probabilities, thresholding, and analysis of similarity.</w:t>
       </w:r>
     </w:p>
@@ -2759,6 +3183,7 @@
           <w:szCs w:val="20"/>
         </w:rPr>
       </w:pPr>
+      <w:proofErr w:type="spellStart"/>
       <w:r>
         <w:rPr>
           <w:rFonts w:asciiTheme="majorBidi" w:hAnsiTheme="majorBidi" w:cstheme="majorBidi"/>
@@ -2767,7 +3192,18 @@
           <w:sz w:val="20"/>
           <w:szCs w:val="20"/>
         </w:rPr>
-        <w:t>BinarImage method</w:t>
+        <w:t>BinarImage</w:t>
+      </w:r>
+      <w:proofErr w:type="spellEnd"/>
+      <w:r>
+        <w:rPr>
+          <w:rFonts w:asciiTheme="majorBidi" w:hAnsiTheme="majorBidi" w:cstheme="majorBidi"/>
+          <w:i/>
+          <w:iCs/>
+          <w:sz w:val="20"/>
+          <w:szCs w:val="20"/>
+        </w:rPr>
+        <w:t xml:space="preserve"> method</w:t>
       </w:r>
     </w:p>
     <w:p>
@@ -2786,7 +3222,25 @@
           <w:sz w:val="20"/>
           <w:szCs w:val="20"/>
         </w:rPr>
-        <w:t>This method, named BinarImage, is responsible for binarizing an image and returning the binary data as an integer array.</w:t>
+        <w:t xml:space="preserve">This method, named </w:t>
+      </w:r>
+      <w:proofErr w:type="spellStart"/>
+      <w:r>
+        <w:rPr>
+          <w:rFonts w:asciiTheme="majorBidi" w:hAnsiTheme="majorBidi" w:cstheme="majorBidi"/>
+          <w:sz w:val="20"/>
+          <w:szCs w:val="20"/>
+        </w:rPr>
+        <w:t>BinarImage</w:t>
+      </w:r>
+      <w:proofErr w:type="spellEnd"/>
+      <w:r>
+        <w:rPr>
+          <w:rFonts w:asciiTheme="majorBidi" w:hAnsiTheme="majorBidi" w:cstheme="majorBidi"/>
+          <w:sz w:val="20"/>
+          <w:szCs w:val="20"/>
+        </w:rPr>
+        <w:t>, is responsible for binarizing an image and returning the binary data as an integer array.</w:t>
       </w:r>
     </w:p>
     <w:p>
@@ -2833,7 +3287,131 @@
           <w:sz w:val="20"/>
           <w:szCs w:val="20"/>
         </w:rPr>
-        <w:t>The method calls the NeoCortexUtils.BinarizeImage function, passing the path of the input image file ("D:\\Code-X\\Capture.PNG"), the path where the binary data will be stored ("D:\\Code-X\\abcs.txt"), a threshold value (130), and an empty string as parameters. This function is assumed to perform the binarization process correctly.</w:t>
+        <w:t xml:space="preserve">The method calls the </w:t>
+      </w:r>
+      <w:proofErr w:type="spellStart"/>
+      <w:r>
+        <w:rPr>
+          <w:rFonts w:asciiTheme="majorBidi" w:hAnsiTheme="majorBidi" w:cstheme="majorBidi"/>
+          <w:sz w:val="20"/>
+          <w:szCs w:val="20"/>
+        </w:rPr>
+        <w:t>NeoCortexUtils.BinarizeImage</w:t>
+      </w:r>
+      <w:proofErr w:type="spellEnd"/>
+      <w:r>
+        <w:rPr>
+          <w:rFonts w:asciiTheme="majorBidi" w:hAnsiTheme="majorBidi" w:cstheme="majorBidi"/>
+          <w:sz w:val="20"/>
+          <w:szCs w:val="20"/>
+        </w:rPr>
+        <w:t xml:space="preserve"> function, passing the path of the input image file ("</w:t>
+      </w:r>
+      <w:r>
+        <w:rPr>
+          <w:rFonts w:asciiTheme="majorBidi" w:hAnsiTheme="majorBidi" w:cstheme="majorBidi"/>
+          <w:sz w:val="20"/>
+          <w:szCs w:val="20"/>
+        </w:rPr>
+        <w:t>Input Image Path</w:t>
+      </w:r>
+      <w:r>
+        <w:rPr>
+          <w:rFonts w:asciiTheme="majorBidi" w:hAnsiTheme="majorBidi" w:cstheme="majorBidi"/>
+          <w:sz w:val="20"/>
+          <w:szCs w:val="20"/>
+        </w:rPr>
+        <w:t>\\</w:t>
+      </w:r>
+      <w:r>
+        <w:rPr>
+          <w:rFonts w:asciiTheme="majorBidi" w:hAnsiTheme="majorBidi" w:cstheme="majorBidi"/>
+          <w:sz w:val="20"/>
+          <w:szCs w:val="20"/>
+        </w:rPr>
+        <w:t>Image Name</w:t>
+      </w:r>
+      <w:r>
+        <w:rPr>
+          <w:rFonts w:asciiTheme="majorBidi" w:hAnsiTheme="majorBidi" w:cstheme="majorBidi"/>
+          <w:sz w:val="20"/>
+          <w:szCs w:val="20"/>
+        </w:rPr>
+        <w:t>.PNG"), the path where the binary data will be stored ("</w:t>
+      </w:r>
+      <w:r>
+        <w:rPr>
+          <w:rFonts w:asciiTheme="majorBidi" w:hAnsiTheme="majorBidi" w:cstheme="majorBidi"/>
+          <w:sz w:val="20"/>
+          <w:szCs w:val="20"/>
+        </w:rPr>
+        <w:t>Your Path</w:t>
+      </w:r>
+      <w:r>
+        <w:rPr>
+          <w:rFonts w:asciiTheme="majorBidi" w:hAnsiTheme="majorBidi" w:cstheme="majorBidi"/>
+          <w:sz w:val="20"/>
+          <w:szCs w:val="20"/>
+        </w:rPr>
+        <w:t>\\</w:t>
+      </w:r>
+      <w:r>
+        <w:rPr>
+          <w:rFonts w:asciiTheme="majorBidi" w:hAnsiTheme="majorBidi" w:cstheme="majorBidi"/>
+          <w:sz w:val="20"/>
+          <w:szCs w:val="20"/>
+        </w:rPr>
+        <w:t>File Name</w:t>
+      </w:r>
+      <w:r>
+        <w:rPr>
+          <w:rFonts w:asciiTheme="majorBidi" w:hAnsiTheme="majorBidi" w:cstheme="majorBidi"/>
+          <w:sz w:val="20"/>
+          <w:szCs w:val="20"/>
+        </w:rPr>
+        <w:t>.txt"), a threshold value (</w:t>
+      </w:r>
+      <w:r>
+        <w:rPr>
+          <w:rFonts w:asciiTheme="majorBidi" w:hAnsiTheme="majorBidi" w:cstheme="majorBidi"/>
+          <w:sz w:val="20"/>
+          <w:szCs w:val="20"/>
+        </w:rPr>
+        <w:t xml:space="preserve">Image </w:t>
+      </w:r>
+      <w:proofErr w:type="gramStart"/>
+      <w:r>
+        <w:rPr>
+          <w:rFonts w:asciiTheme="majorBidi" w:hAnsiTheme="majorBidi" w:cstheme="majorBidi"/>
+          <w:sz w:val="20"/>
+          <w:szCs w:val="20"/>
+        </w:rPr>
+        <w:t>Dimension(</w:t>
+      </w:r>
+      <w:proofErr w:type="gramEnd"/>
+      <w:r>
+        <w:rPr>
+          <w:rFonts w:asciiTheme="majorBidi" w:hAnsiTheme="majorBidi" w:cstheme="majorBidi"/>
+          <w:sz w:val="20"/>
+          <w:szCs w:val="20"/>
+        </w:rPr>
+        <w:t>130</w:t>
+      </w:r>
+      <w:r>
+        <w:rPr>
+          <w:rFonts w:asciiTheme="majorBidi" w:hAnsiTheme="majorBidi" w:cstheme="majorBidi"/>
+          <w:sz w:val="20"/>
+          <w:szCs w:val="20"/>
+        </w:rPr>
+        <w:t>)</w:t>
+      </w:r>
+      <w:r>
+        <w:rPr>
+          <w:rFonts w:asciiTheme="majorBidi" w:hAnsiTheme="majorBidi" w:cstheme="majorBidi"/>
+          <w:sz w:val="20"/>
+          <w:szCs w:val="20"/>
+        </w:rPr>
+        <w:t>), and an empty string as parameters. This function is assumed to perform the binarization process correctly.</w:t>
       </w:r>
     </w:p>
     <w:p>
@@ -2878,7 +3456,55 @@
           <w:sz w:val="20"/>
           <w:szCs w:val="20"/>
         </w:rPr>
-        <w:t xml:space="preserve">After binarizing the image, the method reads the content of the text file specified by the file variable ("D:\\Code-X\\abcs.txt") using a </w:t>
+        <w:t>After binarizing the image, the method reads the content of the text file specified by the file variable ("</w:t>
+      </w:r>
+      <w:r>
+        <w:rPr>
+          <w:rFonts w:asciiTheme="majorBidi" w:hAnsiTheme="majorBidi" w:cstheme="majorBidi"/>
+          <w:sz w:val="20"/>
+          <w:szCs w:val="20"/>
+        </w:rPr>
+        <w:t>Your Path</w:t>
+      </w:r>
+      <w:r>
+        <w:rPr>
+          <w:rFonts w:asciiTheme="majorBidi" w:hAnsiTheme="majorBidi" w:cstheme="majorBidi"/>
+          <w:sz w:val="20"/>
+          <w:szCs w:val="20"/>
+        </w:rPr>
+        <w:t>\\</w:t>
+      </w:r>
+      <w:r>
+        <w:rPr>
+          <w:rFonts w:asciiTheme="majorBidi" w:hAnsiTheme="majorBidi" w:cstheme="majorBidi"/>
+          <w:sz w:val="20"/>
+          <w:szCs w:val="20"/>
+        </w:rPr>
+        <w:t>File Name</w:t>
+      </w:r>
+      <w:r>
+        <w:rPr>
+          <w:rFonts w:asciiTheme="majorBidi" w:hAnsiTheme="majorBidi" w:cstheme="majorBidi"/>
+          <w:sz w:val="20"/>
+          <w:szCs w:val="20"/>
+        </w:rPr>
+        <w:t>.txt</w:t>
+      </w:r>
+      <w:r>
+        <w:rPr>
+          <w:rFonts w:asciiTheme="majorBidi" w:hAnsiTheme="majorBidi" w:cstheme="majorBidi"/>
+          <w:sz w:val="20"/>
+          <w:szCs w:val="20"/>
+        </w:rPr>
+        <w:t xml:space="preserve"> </w:t>
+      </w:r>
+      <w:r>
+        <w:rPr>
+          <w:rFonts w:asciiTheme="majorBidi" w:hAnsiTheme="majorBidi" w:cstheme="majorBidi"/>
+          <w:sz w:val="20"/>
+          <w:szCs w:val="20"/>
+        </w:rPr>
+        <w:t xml:space="preserve">") using a </w:t>
       </w:r>
       <w:r>
         <w:rPr>
@@ -3052,7 +3678,7 @@
           <w:sz w:val="20"/>
           <w:szCs w:val="20"/>
         </w:rPr>
-        <w:t>It's important to note that the method doesn't provide error handling for file reading or parsing failures. Depending on the requirements of your application, additional error handling and validation may be necessary.</w:t>
+        <w:t>It's important to note that the method doesn't provide error handling for file reading or parsing failures. Depending on the requirements of application, additional error handling and validation may be necessary.</w:t>
       </w:r>
     </w:p>
     <w:p>
@@ -3176,73 +3802,15 @@
           <w:sz w:val="20"/>
           <w:szCs w:val="20"/>
         </w:rPr>
+        <w:t xml:space="preserve"> or more.</w:t>
+      </w:r>
+      <w:r>
+        <w:rPr>
+          <w:rFonts w:asciiTheme="majorBidi" w:hAnsiTheme="majorBidi" w:cstheme="majorBidi"/>
+          <w:sz w:val="20"/>
+          <w:szCs w:val="20"/>
+        </w:rPr>
         <w:t>]</w:t>
-      </w:r>
-    </w:p>
-    <w:p>
-      <w:pPr>
-        <w:spacing w:after="0" w:line="240" w:lineRule="auto"/>
-        <w:rPr>
-          <w:rFonts w:asciiTheme="majorBidi" w:hAnsiTheme="majorBidi" w:cstheme="majorBidi"/>
-          <w:sz w:val="20"/>
-          <w:szCs w:val="20"/>
-        </w:rPr>
-      </w:pPr>
-      <w:r>
-        <w:rPr>
-          <w:rFonts w:asciiTheme="majorBidi" w:hAnsiTheme="majorBidi" w:cstheme="majorBidi"/>
-          <w:sz w:val="20"/>
-          <w:szCs w:val="20"/>
-        </w:rPr>
-        <w:t xml:space="preserve">Description: A list of the first </w:t>
-      </w:r>
-      <w:r>
-        <w:rPr>
-          <w:rFonts w:asciiTheme="majorBidi" w:hAnsiTheme="majorBidi" w:cstheme="majorBidi"/>
-          <w:sz w:val="20"/>
-          <w:szCs w:val="20"/>
-        </w:rPr>
-        <w:t>100</w:t>
-      </w:r>
-      <w:r>
-        <w:rPr>
-          <w:rFonts w:asciiTheme="majorBidi" w:hAnsiTheme="majorBidi" w:cstheme="majorBidi"/>
-          <w:sz w:val="20"/>
-          <w:szCs w:val="20"/>
-        </w:rPr>
-        <w:t xml:space="preserve"> integers, starting from 0 and incrementing by </w:t>
-      </w:r>
-      <w:r>
-        <w:rPr>
-          <w:rFonts w:asciiTheme="majorBidi" w:hAnsiTheme="majorBidi" w:cstheme="majorBidi"/>
-          <w:sz w:val="20"/>
-          <w:szCs w:val="20"/>
-        </w:rPr>
-        <w:t>1</w:t>
-      </w:r>
-      <w:r>
-        <w:rPr>
-          <w:rFonts w:asciiTheme="majorBidi" w:hAnsiTheme="majorBidi" w:cstheme="majorBidi"/>
-          <w:sz w:val="20"/>
-          <w:szCs w:val="20"/>
-        </w:rPr>
-        <w:t xml:space="preserve"> up to </w:t>
-      </w:r>
-      <w:r>
-        <w:rPr>
-          <w:rFonts w:asciiTheme="majorBidi" w:hAnsiTheme="majorBidi" w:cstheme="majorBidi"/>
-          <w:sz w:val="20"/>
-          <w:szCs w:val="20"/>
-        </w:rPr>
-        <w:t>99</w:t>
-      </w:r>
-      <w:r>
-        <w:rPr>
-          <w:rFonts w:asciiTheme="majorBidi" w:hAnsiTheme="majorBidi" w:cstheme="majorBidi"/>
-          <w:sz w:val="20"/>
-          <w:szCs w:val="20"/>
-        </w:rPr>
-        <w:t>.</w:t>
       </w:r>
     </w:p>
     <w:p>
@@ -3307,28 +3875,6 @@
         </w:rPr>
         <w:t>. By covering a wide spectrum of numerical values, it allows for thorough testing of the Neocortex API's handling of scalar data. The goal is to evaluate the performance of the scalar encoder, spatial pooler, reconstruction, and similarity analysis functionalities when processing a large set of sequential integer inputs.</w:t>
       </w:r>
-    </w:p>
-    <w:p>
-      <w:pPr>
-        <w:spacing w:after="0" w:line="240" w:lineRule="auto"/>
-        <w:jc w:val="both"/>
-        <w:rPr>
-          <w:rFonts w:asciiTheme="majorBidi" w:hAnsiTheme="majorBidi" w:cstheme="majorBidi"/>
-          <w:sz w:val="20"/>
-          <w:szCs w:val="20"/>
-        </w:rPr>
-      </w:pPr>
-    </w:p>
-    <w:p>
-      <w:pPr>
-        <w:spacing w:after="0" w:line="240" w:lineRule="auto"/>
-        <w:jc w:val="both"/>
-        <w:rPr>
-          <w:rFonts w:asciiTheme="majorBidi" w:hAnsiTheme="majorBidi" w:cstheme="majorBidi"/>
-          <w:sz w:val="20"/>
-          <w:szCs w:val="20"/>
-        </w:rPr>
-      </w:pPr>
     </w:p>
     <w:p>
       <w:pPr>
@@ -4439,7 +4985,29 @@
           <w:szCs w:val="20"/>
           <w14:ligatures w14:val="none"/>
         </w:rPr>
-        <w:t>This test case focuses on evaluating the performance of the Neocortex API with image data. The provided sample image serves as input for testing the image binarizer, spatial pooler, reconstruction, and similarity analysis functionalities. The objective is to assess the system's ability to accurately process and reconstruct visual data representations.</w:t>
+        <w:t xml:space="preserve">This test case focuses on evaluating the performance of the Neocortex API with image data. The provided sample image serves as input for testing the image </w:t>
+      </w:r>
+      <w:proofErr w:type="spellStart"/>
+      <w:r>
+        <w:rPr>
+          <w:rFonts w:asciiTheme="majorBidi" w:eastAsia="Times New Roman" w:hAnsiTheme="majorBidi" w:cstheme="majorBidi"/>
+          <w:kern w:val="0"/>
+          <w:sz w:val="20"/>
+          <w:szCs w:val="20"/>
+          <w14:ligatures w14:val="none"/>
+        </w:rPr>
+        <w:t>binarizer</w:t>
+      </w:r>
+      <w:proofErr w:type="spellEnd"/>
+      <w:r>
+        <w:rPr>
+          <w:rFonts w:asciiTheme="majorBidi" w:eastAsia="Times New Roman" w:hAnsiTheme="majorBidi" w:cstheme="majorBidi"/>
+          <w:kern w:val="0"/>
+          <w:sz w:val="20"/>
+          <w:szCs w:val="20"/>
+          <w14:ligatures w14:val="none"/>
+        </w:rPr>
+        <w:t>, spatial pooler, reconstruction, and similarity analysis functionalities. The objective is to assess the system's ability to accurately process and reconstruct visual data representations.</w:t>
       </w:r>
     </w:p>
     <w:p>
@@ -5232,7 +5800,43 @@
           <w:sz w:val="20"/>
           <w:szCs w:val="20"/>
         </w:rPr>
-        <w:t xml:space="preserve"> experiments involved encoding scalar data inputs using a scalar encoder and binarizing image inputs using an image binarizer. The encoded representations were then processed through a spatial pooler to capture spatial patterns and correlations. Reconstruction methods were employed to generate reconstructed outputs, which were subsequently thresholded for comparison with the original inputs.</w:t>
+        <w:t xml:space="preserve"> experiments involved encoding scalar data inputs using a scalar encoder and binarizing image inputs using an image </w:t>
+      </w:r>
+      <w:proofErr w:type="spellStart"/>
+      <w:r>
+        <w:rPr>
+          <w:rFonts w:asciiTheme="majorBidi" w:hAnsiTheme="majorBidi" w:cstheme="majorBidi"/>
+          <w:sz w:val="20"/>
+          <w:szCs w:val="20"/>
+        </w:rPr>
+        <w:t>binarizer</w:t>
+      </w:r>
+      <w:proofErr w:type="spellEnd"/>
+      <w:r>
+        <w:rPr>
+          <w:rFonts w:asciiTheme="majorBidi" w:hAnsiTheme="majorBidi" w:cstheme="majorBidi"/>
+          <w:sz w:val="20"/>
+          <w:szCs w:val="20"/>
+        </w:rPr>
+        <w:t xml:space="preserve">. The encoded representations were then processed through a spatial pooler to capture spatial patterns and correlations. Reconstruction methods were employed to generate reconstructed outputs, which were subsequently </w:t>
+      </w:r>
+      <w:proofErr w:type="spellStart"/>
+      <w:r>
+        <w:rPr>
+          <w:rFonts w:asciiTheme="majorBidi" w:hAnsiTheme="majorBidi" w:cstheme="majorBidi"/>
+          <w:sz w:val="20"/>
+          <w:szCs w:val="20"/>
+        </w:rPr>
+        <w:t>thresholded</w:t>
+      </w:r>
+      <w:proofErr w:type="spellEnd"/>
+      <w:r>
+        <w:rPr>
+          <w:rFonts w:asciiTheme="majorBidi" w:hAnsiTheme="majorBidi" w:cstheme="majorBidi"/>
+          <w:sz w:val="20"/>
+          <w:szCs w:val="20"/>
+        </w:rPr>
+        <w:t xml:space="preserve"> for comparison with the original inputs.</w:t>
       </w:r>
     </w:p>
     <w:p>
@@ -5420,20 +6024,11 @@
       </w:pPr>
       <w:bookmarkStart w:id="0" w:name="one"/>
       <w:r>
-        <w:t>[</w:t>
-      </w:r>
-      <w:r>
-        <w:t>1</w:t>
+        <w:t>[1</w:t>
       </w:r>
       <w:proofErr w:type="gramStart"/>
       <w:r>
-        <w:t>]</w:t>
-      </w:r>
-      <w:r>
-        <w:t xml:space="preserve"> </w:t>
-      </w:r>
-      <w:r>
-        <w:t xml:space="preserve"> S.</w:t>
+        <w:t>]  S.</w:t>
       </w:r>
       <w:proofErr w:type="gramEnd"/>
       <w:r>
@@ -5453,7 +6048,15 @@
       </w:r>
       <w:proofErr w:type="gramEnd"/>
       <w:r>
-        <w:t>Properties of sparse distributed representations and their application to hierarchical temporal memory.,”,” 2011. [Online]. Available: doi: 10.1371/journal.pone.0022149.</w:t>
+        <w:t xml:space="preserve">Properties of sparse distributed representations and their application to hierarchical temporal memory.,”,” 2011. [Online]. Available: </w:t>
+      </w:r>
+      <w:proofErr w:type="spellStart"/>
+      <w:r>
+        <w:t>doi</w:t>
+      </w:r>
+      <w:proofErr w:type="spellEnd"/>
+      <w:r>
+        <w:t>: 10.1371/journal.pone.0022149.</w:t>
       </w:r>
     </w:p>
     <w:bookmarkEnd w:id="0"/>
@@ -5471,13 +6074,7 @@
         <w:ind w:left="0"/>
       </w:pPr>
       <w:r>
-        <w:t>[</w:t>
-      </w:r>
-      <w:r>
-        <w:t>2</w:t>
-      </w:r>
-      <w:r>
-        <w:t xml:space="preserve">] “Scalar Encoders,” [Online]. Available: </w:t>
+        <w:t xml:space="preserve">[2] “Scalar Encoders,” [Online]. Available: </w:t>
       </w:r>
       <w:bookmarkStart w:id="1" w:name="two"/>
       <w:r>

</xml_diff>